<commit_message>
Updates für 24/25; neues SchulG ohne Ausw.
</commit_message>
<xml_diff>
--- a/gev/gev-wahlprotokoll.docx
+++ b/gev/gev-wahlprotokoll.docx
@@ -7,6 +7,14 @@
         <w:pStyle w:val="Heading2"/>
       </w:pPr>
       <w:r>
+        <w:t xml:space="preserve">Was ist das?</w:t>
+      </w:r>
+    </w:p>
+    <w:p>
+      <w:pPr>
+        <w:pStyle w:val="Heading2"/>
+      </w:pPr>
+      <w:r>
         <w:t xml:space="preserve">Anleitung</w:t>
       </w:r>
     </w:p>
@@ -41,7 +49,7 @@
       <w:r>
         <w:t xml:space="preserve">Dieses Werk ist lizenziert unter der Lizenz </w:t>
       </w:r>
-      <w:hyperlink w:history="1" r:id="rIdodqaaekkxpdu5jp3ri-en">
+      <w:hyperlink w:history="1" r:id="rId8iish6ag4s-tc6esl-ltv">
         <w:r>
           <w:rPr>
             <w:rStyle w:val="Hyperlink"/>
@@ -50,7 +58,7 @@
         </w:r>
       </w:hyperlink>
       <w:r>
-        <w:t xml:space="preserve"> (bekannt als CC-BY-SA 4.0). Zusätzlich ist es gestattet, unter Nutzung dieses Dokuments eine PDF-Version oder einen Ausdruck des ganzen Dokuments oder eines Teils (insbesondere ohne Anleitungsseite) zu erstellen und ohne Namensnennung zu verbreiten und zu archivieren. Wenn Sie nur die GUI dieses Dokuments übernehmen und z.B. ein Dokument zu einem anderen Zweck erstellen, genügt es die technischen Autor*innen dieses Dokuments aufzulisten. </w:t>
+        <w:t xml:space="preserve"> (bekannt als CC-BY-SA 4.0). Zusätzlich ist es gestattet, unter Nutzung dieses Dokuments eine PDF-Version oder einen Ausdruck des ganzen Dokuments oder eines Teils (insbesondere ohne Anleitungsseite) zu erstellen und ohne Namensnennung zu verbreiten und zu archivieren. Wenn Sie nur die GUI dieses Dokuments übernehmen und z.B. ein Dokument zu einem anderen Zweck erstellen, genügt es die technischen Autor:innen dieses Dokuments aufzulisten. </w:t>
       </w:r>
     </w:p>
     <w:p>
@@ -66,7 +74,7 @@
       <w:r>
         <w:t xml:space="preserve"/>
       </w:r>
-      <w:hyperlink w:history="1" r:id="rIdwsoqtqy0_9ybajp41jaif">
+      <w:hyperlink w:history="1" r:id="rIdcf2nndvpwky6kbwspuxws">
         <w:r>
           <w:rPr>
             <w:rStyle w:val="Hyperlink"/>
@@ -86,7 +94,7 @@
       <w:r>
         <w:t xml:space="preserve"/>
       </w:r>
-      <w:hyperlink w:history="1" r:id="rIdol5tzuodjjt543f3_6wpi">
+      <w:hyperlink w:history="1" r:id="rIdzts32s5-cpghjwn1k2-or">
         <w:r>
           <w:rPr>
             <w:rStyle w:val="Hyperlink"/>
@@ -109,7 +117,7 @@
         <w:pStyle w:val="Heading2"/>
       </w:pPr>
       <w:r>
-        <w:t xml:space="preserve">Technische Autor*innen (Javascript, CSS-Stile etc.)</w:t>
+        <w:t xml:space="preserve">Technische Autor:innen (Javascript, CSS-Stile etc.)</w:t>
       </w:r>
     </w:p>
     <w:p>
@@ -141,7 +149,7 @@
         <w:pStyle w:val="Heading2"/>
       </w:pPr>
       <w:r>
-        <w:t xml:space="preserve">Inhaltliche Autor*innen (Texte)</w:t>
+        <w:t xml:space="preserve">Inhaltliche Autor:innen (Texte)</w:t>
       </w:r>
     </w:p>
     <w:p>
@@ -155,12 +163,12 @@
       <w:r>
         <w:t xml:space="preserve">2013-2021 Ursprungsversion: </w:t>
       </w:r>
-      <w:hyperlink w:history="1" r:id="rIdnofbdklqpb0_8z9wtx5td">
+      <w:hyperlink w:history="1" r:id="rIdcyuxe06vrr8c4u_xgg2cm">
         <w:r>
           <w:rPr>
             <w:rStyle w:val="Hyperlink"/>
           </w:rPr>
-          <w:t xml:space="preserve">Elternfortbilder*innen für Mitwirkungsfragen</w:t>
+          <w:t xml:space="preserve">Elternfortbilder:innen für Mitwirkungsfragen</w:t>
         </w:r>
       </w:hyperlink>
       <w:r>
@@ -178,7 +186,7 @@
       <w:r>
         <w:t xml:space="preserve">2013-2021 Anpassungen durch Bezirkselternausschüsse (u.a. </w:t>
       </w:r>
-      <w:hyperlink w:history="1" r:id="rIdgylpu7ogjios07jmt8w4u">
+      <w:hyperlink w:history="1" r:id="rIdxleh-x40m7xhjwpanallv">
         <w:r>
           <w:rPr>
             <w:rStyle w:val="Hyperlink"/>
@@ -189,7 +197,7 @@
       <w:r>
         <w:t xml:space="preserve">, </w:t>
       </w:r>
-      <w:hyperlink w:history="1" r:id="rIdnk2wy5g9uoobcgovo0xcb">
+      <w:hyperlink w:history="1" r:id="rId3qrxrnnjnswlykxg5hu7f">
         <w:r>
           <w:rPr>
             <w:rStyle w:val="Hyperlink"/>
@@ -226,7 +234,7 @@
         <w:pStyle w:val="haupttext"/>
       </w:pPr>
       <w:r>
-        <w:t xml:space="preserve">Die Autor*innen sind in der Mehrheit aktive Eltern ohne juristische Ausbildung. Entsprechend kann für die korrekte Auslegung von Gesetzen (Schulgesetz, DSGVO, etc.) keine Garantie gegeben werden. Falls Sie Fehler oder Unklarheiten feststellen, bitten wir Sie die zuletzt aktiven Autor*innen zu kontaktieren. </w:t>
+        <w:t xml:space="preserve">Die Autor:innen sind in der Mehrheit aktive Eltern ohne juristische Ausbildung. Entsprechend kann für die korrekte Auslegung von Gesetzen (Schulgesetz, DSGVO, etc.) keine Garantie gegeben werden. Falls Sie Fehler oder Unklarheiten feststellen, bitten wir Sie die zuletzt aktiven Autor:innen zu kontaktieren. </w:t>
       </w:r>
     </w:p>
     <w:p>
@@ -242,7 +250,7 @@
         <w:pStyle w:val="haupttext"/>
       </w:pPr>
       <w:r>
-        <w:t xml:space="preserve">Zum Zeitpunkt der ersten Erstellung (2020-2022) ist die Druckdarstellung über die drei wichtigsten Desktopbrowser hinweg relativ konsistent. Die gewählte Implementierung erlaubt zudem das Anpassen von Teilen des Dokuments ohne HTML-Kenntnisse. Da die korrekte Verarbeitung von Stilen in Office-Dokumenten über Anwendungen (und Anwender*innen) hinweg immer wieder problematisch ist, wurde bewusst kein OOXML (.docx) oder OpenDocument (.odt) eingesetzt. TeX würde zwar konsistentere Druckdarstellung und bessere Langzeitnutzbarkeit desselben Dokuments erlauben, ist aber für die Elternarbeit zu wenig verbreitet und schließt daher viele Mitarbeitende aus. Seit 2023 ist Export als docx möglich, diese Datei wird direkt aus der HTML-Seite generiert, profitiert also von zukünftigen Änderungen dieser. </w:t>
+        <w:t xml:space="preserve">Zum Zeitpunkt der ersten Erstellung (2020-2022) ist die Druckdarstellung über die drei wichtigsten Desktopbrowser hinweg relativ konsistent. Die gewählte Implementierung erlaubt zudem das Anpassen von Teilen des Dokuments ohne HTML-Kenntnisse. Da die korrekte Verarbeitung von Stilen in Office-Dokumenten über Anwendungen (und Anwender:innen) hinweg immer wieder problematisch ist, wurde bewusst kein OOXML (.docx) oder OpenDocument (.odt) eingesetzt. TeX würde zwar konsistentere Druckdarstellung und bessere Langzeitnutzbarkeit desselben Dokuments erlauben, ist aber für die Elternarbeit zu wenig verbreitet und schließt daher viele Mitarbeitende aus. Seit 2023 ist Export als docx möglich, diese Datei wird direkt aus der HTML-Seite generiert, profitiert also von zukünftigen Änderungen dieser. </w:t>
       </w:r>
     </w:p>
     <w:p>
@@ -250,7 +258,7 @@
         <w:sectPr>
           <w:footerReference w:type="default" r:id="rId6"/>
           <w:type w:val="nextPage"/>
-          <w:pgSz w:w="11906" w:h="16838" w:orient="portrait"/>
+          <w:pgSz w:w="11907" w:h="16839" w:orient="portrait"/>
           <w:pgMar w:top="567" w:right="567" w:bottom="567" w:left="567" w:header="708" w:footer="708" w:gutter="0"/>
           <w:pgNumType/>
           <w:docGrid w:linePitch="360"/>
@@ -292,8 +300,8 @@
         </w:tblBorders>
       </w:tblPr>
       <w:tblGrid>
-        <w:gridCol w:w="6853"/>
-        <w:gridCol w:w="3884"/>
+        <w:gridCol w:w="6868"/>
+        <w:gridCol w:w="3869"/>
       </w:tblGrid>
       <w:tr>
         <w:trPr>
@@ -301,7 +309,7 @@
         </w:trPr>
         <w:tc>
           <w:tcPr>
-            <w:tcW w:type="dxa" w:w="6853"/>
+            <w:tcW w:type="dxa" w:w="6868"/>
             <w:tcMar>
               <w:top w:type="dxa" w:w="0"/>
               <w:left w:type="dxa" w:w="0"/>
@@ -338,7 +346,7 @@
         </w:tc>
         <w:tc>
           <w:tcPr>
-            <w:tcW w:type="dxa" w:w="3884"/>
+            <w:tcW w:type="dxa" w:w="3869"/>
             <w:tcMar>
               <w:top w:type="dxa" w:w="0"/>
               <w:left w:type="dxa" w:w="0"/>
@@ -393,7 +401,7 @@
       <w:r>
         <w:t xml:space="preserve">Wahlberechtigt sind nach §90 die anwesenden Elternsprecherinnen und Elternsprecher der Klassen oder Jahrgangsstufen mit jeweils einer Stimme, auch wenn durch sie mehr als eine Klasse in der GEV vertreten wird. Stellvertretende Klassenelternsprecherinnen und Klassenelternsprecher können, falls nicht alle Klassenelternsprecherinnen und Klassenelternsprecher der Klasse anwesend sind, als Abwesenheitsvertreterinnen und Abwesenheitsvertreter aktiv wählen, sich aber nicht wählen lassen. Eine Person kann nicht für eine Klasse anwesend und für eine andere abwesend sein (siehe </w:t>
       </w:r>
-      <w:hyperlink w:history="1" r:id="rId1eppa8wocqol41ryvs0sf">
+      <w:hyperlink w:history="1" r:id="rIdlan2sqtx1ioulhadelxcq">
         <w:r>
           <w:rPr>
             <w:rStyle w:val="Hyperlink"/>
@@ -942,7 +950,7 @@
         <w:sectPr>
           <w:footerReference w:type="default" r:id="rId7"/>
           <w:type w:val="nextPage"/>
-          <w:pgSz w:w="11906" w:h="16838" w:orient="portrait"/>
+          <w:pgSz w:w="11907" w:h="16839" w:orient="portrait"/>
           <w:pgMar w:top="567" w:right="567" w:bottom="567" w:left="567" w:header="708" w:footer="708" w:gutter="0"/>
           <w:pgNumType/>
           <w:docGrid w:linePitch="360"/>
@@ -1502,7 +1510,7 @@
         <w:sectPr>
           <w:footerReference w:type="default" r:id="rId8"/>
           <w:type w:val="nextPage"/>
-          <w:pgSz w:w="11906" w:h="16838" w:orient="portrait"/>
+          <w:pgSz w:w="11907" w:h="16839" w:orient="portrait"/>
           <w:pgMar w:top="567" w:right="567" w:bottom="567" w:left="567" w:header="708" w:footer="708" w:gutter="0"/>
           <w:pgNumType/>
           <w:docGrid w:linePitch="360"/>
@@ -2195,7 +2203,7 @@
         <w:sectPr>
           <w:footerReference w:type="default" r:id="rId9"/>
           <w:type w:val="nextPage"/>
-          <w:pgSz w:w="11906" w:h="16838" w:orient="portrait"/>
+          <w:pgSz w:w="11907" w:h="16839" w:orient="portrait"/>
           <w:pgMar w:top="567" w:right="567" w:bottom="567" w:left="567" w:header="708" w:footer="708" w:gutter="0"/>
           <w:pgNumType/>
           <w:docGrid w:linePitch="360"/>
@@ -3097,7 +3105,7 @@
         <w:sectPr>
           <w:footerReference w:type="default" r:id="rId10"/>
           <w:type w:val="nextPage"/>
-          <w:pgSz w:w="11906" w:h="16838" w:orient="portrait"/>
+          <w:pgSz w:w="11907" w:h="16839" w:orient="portrait"/>
           <w:pgMar w:top="567" w:right="567" w:bottom="567" w:left="567" w:header="708" w:footer="708" w:gutter="0"/>
           <w:pgNumType/>
           <w:docGrid w:linePitch="360"/>
@@ -4150,7 +4158,7 @@
         <w:sectPr>
           <w:footerReference w:type="default" r:id="rId11"/>
           <w:type w:val="nextPage"/>
-          <w:pgSz w:w="11906" w:h="16838" w:orient="portrait"/>
+          <w:pgSz w:w="11907" w:h="16839" w:orient="portrait"/>
           <w:pgMar w:top="567" w:right="567" w:bottom="567" w:left="567" w:header="708" w:footer="708" w:gutter="0"/>
           <w:pgNumType/>
           <w:docGrid w:linePitch="360"/>
@@ -5203,7 +5211,7 @@
         <w:sectPr>
           <w:footerReference w:type="default" r:id="rId12"/>
           <w:type w:val="nextPage"/>
-          <w:pgSz w:w="11906" w:h="16838" w:orient="portrait"/>
+          <w:pgSz w:w="11907" w:h="16839" w:orient="portrait"/>
           <w:pgMar w:top="567" w:right="567" w:bottom="567" w:left="567" w:header="708" w:footer="708" w:gutter="0"/>
           <w:pgNumType/>
           <w:docGrid w:linePitch="360"/>
@@ -6256,7 +6264,7 @@
         <w:sectPr>
           <w:footerReference w:type="default" r:id="rId13"/>
           <w:type w:val="nextPage"/>
-          <w:pgSz w:w="11906" w:h="16838" w:orient="portrait"/>
+          <w:pgSz w:w="11907" w:h="16839" w:orient="portrait"/>
           <w:pgMar w:top="567" w:right="567" w:bottom="567" w:left="567" w:header="708" w:footer="708" w:gutter="0"/>
           <w:pgNumType/>
           <w:docGrid w:linePitch="360"/>
@@ -7324,7 +7332,7 @@
         <w:sectPr>
           <w:footerReference w:type="default" r:id="rId14"/>
           <w:type w:val="nextPage"/>
-          <w:pgSz w:w="11906" w:h="16838" w:orient="portrait"/>
+          <w:pgSz w:w="11907" w:h="16839" w:orient="portrait"/>
           <w:pgMar w:top="567" w:right="567" w:bottom="567" w:left="567" w:header="708" w:footer="708" w:gutter="0"/>
           <w:pgNumType/>
           <w:docGrid w:linePitch="360"/>
@@ -8326,7 +8334,7 @@
         <w:sectPr>
           <w:footerReference w:type="default" r:id="rId15"/>
           <w:type w:val="nextPage"/>
-          <w:pgSz w:w="11906" w:h="16838" w:orient="portrait"/>
+          <w:pgSz w:w="11907" w:h="16839" w:orient="portrait"/>
           <w:pgMar w:top="567" w:right="567" w:bottom="567" w:left="567" w:header="708" w:footer="708" w:gutter="0"/>
           <w:pgNumType/>
           <w:docGrid w:linePitch="360"/>
@@ -9465,7 +9473,7 @@
         <w:sectPr>
           <w:footerReference w:type="default" r:id="rId16"/>
           <w:type w:val="nextPage"/>
-          <w:pgSz w:w="11906" w:h="16838" w:orient="portrait"/>
+          <w:pgSz w:w="11907" w:h="16839" w:orient="portrait"/>
           <w:pgMar w:top="567" w:right="567" w:bottom="567" w:left="567" w:header="708" w:footer="708" w:gutter="0"/>
           <w:pgNumType/>
           <w:docGrid w:linePitch="360"/>
@@ -10462,7 +10470,7 @@
         <w:sectPr>
           <w:footerReference w:type="default" r:id="rId17"/>
           <w:type w:val="nextPage"/>
-          <w:pgSz w:w="11906" w:h="16838" w:orient="portrait"/>
+          <w:pgSz w:w="11907" w:h="16839" w:orient="portrait"/>
           <w:pgMar w:top="567" w:right="567" w:bottom="567" w:left="567" w:header="708" w:footer="708" w:gutter="0"/>
           <w:pgNumType/>
           <w:docGrid w:linePitch="360"/>
@@ -11459,7 +11467,7 @@
         <w:sectPr>
           <w:footerReference w:type="default" r:id="rId18"/>
           <w:type w:val="nextPage"/>
-          <w:pgSz w:w="11906" w:h="16838" w:orient="portrait"/>
+          <w:pgSz w:w="11907" w:h="16839" w:orient="portrait"/>
           <w:pgMar w:top="567" w:right="567" w:bottom="567" w:left="567" w:header="708" w:footer="708" w:gutter="0"/>
           <w:pgNumType/>
           <w:docGrid w:linePitch="360"/>
@@ -11833,13 +11841,13 @@
         <w:pStyle w:val="erlaeuterung"/>
       </w:pPr>
       <w:r>
-        <w:t xml:space="preserve">Kandidierende einer Wahl sollen der Wahlleitung dieser Wahl auch nicht durch z.B. Auszählen oder Verteilen der Stimmzettel helfen. Bei vielen geleiteten Wahlen kann man diese z.B. durch „SK, stvSK, FK D,FK Ku, stvGK“ abkürzen und/oder "alle außer:" davor zu setzen. </w:t>
+        <w:t xml:space="preserve">Kandidierende einer Wahl sollen der Wahlleitung dieser Wahl auch nicht durch z.B. Auszählen oder Verteilen der Stimmzettel helfen. Bei vielen geleiteten Wahlen kann man diese z.B. durch „SK, stvSK, FK D,FK Ku, stvGK“ abkürzen und/oder "alle außer:" davorsetzen. </w:t>
       </w:r>
     </w:p>
     <w:sectPr>
       <w:footerReference w:type="default" r:id="rId19"/>
       <w:type w:val="nextPage"/>
-      <w:pgSz w:w="11906" w:h="16838" w:orient="portrait"/>
+      <w:pgSz w:w="11907" w:h="16839" w:orient="portrait"/>
       <w:pgMar w:top="567" w:right="567" w:bottom="567" w:left="567" w:header="708" w:footer="708" w:gutter="0"/>
       <w:pgNumType/>
       <w:docGrid w:linePitch="360"/>
@@ -11862,7 +11870,7 @@
       </w:tabs>
     </w:pPr>
     <w:r>
-      <w:t xml:space="preserve">Wahlprotokoll GEV 2023/2024		</w:t>
+      <w:t xml:space="preserve">Wahlprotokoll GEV 2024/2025		</w:t>
     </w:r>
     <w:r>
       <w:br/>
@@ -11884,7 +11892,7 @@
       </w:tabs>
     </w:pPr>
     <w:r>
-      <w:t xml:space="preserve">Wahlprotokoll GEV 2023/2024		Seite __/__</w:t>
+      <w:t xml:space="preserve">Wahlprotokoll GEV 2024/2025		Seite __/__</w:t>
     </w:r>
     <w:r>
       <w:br/>
@@ -11906,7 +11914,7 @@
       </w:tabs>
     </w:pPr>
     <w:r>
-      <w:t xml:space="preserve">Wahlprotokoll GEV 2023/2024		Seite __/__</w:t>
+      <w:t xml:space="preserve">Wahlprotokoll GEV 2024/2025		Seite __/__</w:t>
     </w:r>
     <w:r>
       <w:br/>
@@ -11928,7 +11936,7 @@
       </w:tabs>
     </w:pPr>
     <w:r>
-      <w:t xml:space="preserve">Wahlprotokoll GEV 2023/2024		Seite __/__</w:t>
+      <w:t xml:space="preserve">Wahlprotokoll GEV 2024/2025		Seite __/__</w:t>
     </w:r>
     <w:r>
       <w:br/>
@@ -11950,7 +11958,7 @@
       </w:tabs>
     </w:pPr>
     <w:r>
-      <w:t xml:space="preserve">Wahlprotokoll GEV 2023/2024		Seite __/__</w:t>
+      <w:t xml:space="preserve">Wahlprotokoll GEV 2024/2025		Seite __/__</w:t>
     </w:r>
     <w:r>
       <w:br/>
@@ -11972,7 +11980,7 @@
       </w:tabs>
     </w:pPr>
     <w:r>
-      <w:t xml:space="preserve">Wahlprotokoll GEV 2023/2024		Seite __/__</w:t>
+      <w:t xml:space="preserve">Wahlprotokoll GEV 2024/2025		Seite __/__</w:t>
     </w:r>
     <w:r>
       <w:br/>
@@ -11994,7 +12002,7 @@
       </w:tabs>
     </w:pPr>
     <w:r>
-      <w:t xml:space="preserve">Wahlprotokoll GEV 2023/2024		Seite __/__</w:t>
+      <w:t xml:space="preserve">Wahlprotokoll GEV 2024/2025		Seite __/__</w:t>
     </w:r>
     <w:r>
       <w:br/>
@@ -12016,7 +12024,7 @@
       </w:tabs>
     </w:pPr>
     <w:r>
-      <w:t xml:space="preserve">Wahlprotokoll GEV 2023/2024		Seite __/__</w:t>
+      <w:t xml:space="preserve">Wahlprotokoll GEV 2024/2025		Seite __/__</w:t>
     </w:r>
     <w:r>
       <w:br/>
@@ -12038,7 +12046,7 @@
       </w:tabs>
     </w:pPr>
     <w:r>
-      <w:t xml:space="preserve">Wahlprotokoll GEV 2023/2024		Seite __/__</w:t>
+      <w:t xml:space="preserve">Wahlprotokoll GEV 2024/2025		Seite __/__</w:t>
     </w:r>
     <w:r>
       <w:br/>
@@ -12060,7 +12068,7 @@
       </w:tabs>
     </w:pPr>
     <w:r>
-      <w:t xml:space="preserve">Wahlprotokoll GEV 2023/2024		Seite __/__</w:t>
+      <w:t xml:space="preserve">Wahlprotokoll GEV 2024/2025		Seite __/__</w:t>
     </w:r>
     <w:r>
       <w:br/>
@@ -12082,7 +12090,7 @@
       </w:tabs>
     </w:pPr>
     <w:r>
-      <w:t xml:space="preserve">Wahlprotokoll GEV 2023/2024		Seite __/__</w:t>
+      <w:t xml:space="preserve">Wahlprotokoll GEV 2024/2025		Seite __/__</w:t>
     </w:r>
     <w:r>
       <w:br/>
@@ -12104,7 +12112,7 @@
       </w:tabs>
     </w:pPr>
     <w:r>
-      <w:t xml:space="preserve">Wahlprotokoll GEV 2023/2024		Seite __/__</w:t>
+      <w:t xml:space="preserve">Wahlprotokoll GEV 2024/2025		Seite __/__</w:t>
     </w:r>
     <w:r>
       <w:br/>
@@ -12126,7 +12134,7 @@
       </w:tabs>
     </w:pPr>
     <w:r>
-      <w:t xml:space="preserve">Wahlprotokoll GEV 2023/2024		Seite __/__</w:t>
+      <w:t xml:space="preserve">Wahlprotokoll GEV 2024/2025		Seite __/__</w:t>
     </w:r>
     <w:r>
       <w:br/>
@@ -12148,7 +12156,7 @@
       </w:tabs>
     </w:pPr>
     <w:r>
-      <w:t xml:space="preserve">Wahlprotokoll GEV 2023/2024		Seite __/__</w:t>
+      <w:t xml:space="preserve">Wahlprotokoll GEV 2024/2025		Seite __/__</w:t>
     </w:r>
     <w:r>
       <w:br/>
@@ -12281,6 +12289,27 @@
       <w:pPr>
         <w:ind w:left="6480" w:hanging="360"/>
       </w:pPr>
+    </w:lvl>
+  </w:abstractNum>
+  <w:abstractNum w:abstractNumId="2" w15:restartNumberingAfterBreak="0">
+    <w:multiLevelType w:val="hybridMultilevel"/>
+    <w:lvl w:ilvl="0" w15:tentative="1">
+      <w:start w:val="1"/>
+      <w:numFmt w:val="decimal"/>
+      <w:lvlText w:val="%1."/>
+      <w:lvlJc w:val="start"/>
+    </w:lvl>
+    <w:lvl w:ilvl="1" w15:tentative="1">
+      <w:start w:val="1"/>
+      <w:numFmt w:val="decimal"/>
+      <w:lvlText w:val="%1.%2."/>
+      <w:lvlJc w:val="start"/>
+    </w:lvl>
+    <w:lvl w:ilvl="2" w15:tentative="1">
+      <w:start w:val="1"/>
+      <w:numFmt w:val="decimal"/>
+      <w:lvlText w:val="%1.%2.%3."/>
+      <w:lvlJc w:val="start"/>
     </w:lvl>
   </w:abstractNum>
   <w:num w:numId="1">

</xml_diff>